<commit_message>
agredado comandos marge a comandos-Git.docx
</commit_message>
<xml_diff>
--- a/comandos-Git.docx
+++ b/comandos-Git.docx
@@ -198,12 +198,72 @@
     <w:p>
       <w:r>
         <w:tab/>
-      </w:r>
-      <w:proofErr w:type="spellStart"/>
+        <w:t xml:space="preserve">git </w:t>
+      </w:r>
+      <w:proofErr w:type="spellStart"/>
+      <w:r>
+        <w:t>checkout</w:t>
+      </w:r>
+      <w:proofErr w:type="spellEnd"/>
+      <w:r>
+        <w:t xml:space="preserve"> </w:t>
+      </w:r>
+      <w:proofErr w:type="spellStart"/>
+      <w:r>
+        <w:t>nombre_branche</w:t>
+      </w:r>
+      <w:proofErr w:type="spellEnd"/>
+    </w:p>
+    <w:p/>
+    <w:p>
+      <w:proofErr w:type="spellStart"/>
+      <w:r>
+        <w:t>Git</w:t>
+      </w:r>
+      <w:proofErr w:type="spellEnd"/>
+      <w:r>
+        <w:t xml:space="preserve"> </w:t>
+      </w:r>
+      <w:proofErr w:type="spellStart"/>
+      <w:r>
+        <w:t>Merge</w:t>
+      </w:r>
+      <w:proofErr w:type="spellEnd"/>
+    </w:p>
+    <w:p>
+      <w:proofErr w:type="spellStart"/>
+      <w:r>
+        <w:t>Merge</w:t>
+      </w:r>
+      <w:proofErr w:type="spellEnd"/>
+      <w:r>
+        <w:t xml:space="preserve"> del </w:t>
+      </w:r>
+      <w:proofErr w:type="spellStart"/>
+      <w:r>
+        <w:t>branche</w:t>
+      </w:r>
+      <w:proofErr w:type="spellEnd"/>
+      <w:r>
+        <w:t xml:space="preserve"> creado a la rama principal</w:t>
+      </w:r>
+    </w:p>
+    <w:p>
+      <w:r>
+        <w:t>Movernos a la Master</w:t>
+      </w:r>
+    </w:p>
+    <w:p>
+      <w:r>
+        <w:tab/>
+      </w:r>
+      <w:proofErr w:type="spellStart"/>
+      <w:proofErr w:type="gramStart"/>
       <w:r>
         <w:t>git</w:t>
       </w:r>
       <w:proofErr w:type="spellEnd"/>
+      <w:proofErr w:type="gramEnd"/>
       <w:r>
         <w:t xml:space="preserve"> </w:t>
       </w:r>
@@ -213,12 +273,49 @@
       </w:r>
       <w:proofErr w:type="spellEnd"/>
       <w:r>
-        <w:t xml:space="preserve"> nombre_branche</w:t>
-      </w:r>
+        <w:t xml:space="preserve"> master</w:t>
+      </w:r>
+    </w:p>
+    <w:p>
+      <w:r>
+        <w:t xml:space="preserve">Fusionar la rama principal master con otro </w:t>
+      </w:r>
+      <w:proofErr w:type="spellStart"/>
+      <w:r>
+        <w:t>branch</w:t>
+      </w:r>
+      <w:proofErr w:type="spellEnd"/>
+    </w:p>
+    <w:p>
+      <w:r>
+        <w:tab/>
+      </w:r>
+      <w:proofErr w:type="spellStart"/>
+      <w:r>
+        <w:t>Git</w:t>
+      </w:r>
+      <w:proofErr w:type="spellEnd"/>
+      <w:r>
+        <w:t xml:space="preserve"> </w:t>
+      </w:r>
+      <w:proofErr w:type="spellStart"/>
+      <w:r>
+        <w:t>marge</w:t>
+      </w:r>
+      <w:proofErr w:type="spellEnd"/>
+      <w:r>
+        <w:t xml:space="preserve"> </w:t>
+      </w:r>
+      <w:proofErr w:type="spellStart"/>
+      <w:r>
+        <w:t>nombre_branch</w:t>
+      </w:r>
+      <w:proofErr w:type="spellEnd"/>
+    </w:p>
+    <w:p>
       <w:bookmarkStart w:id="0" w:name="_GoBack"/>
       <w:bookmarkEnd w:id="0"/>
     </w:p>
-    <w:p/>
     <w:sectPr>
       <w:pgSz w:w="12240" w:h="15840"/>
       <w:pgMar w:top="1417" w:right="1701" w:bottom="1417" w:left="1701" w:header="708" w:footer="708" w:gutter="0"/>

</xml_diff>

<commit_message>
pasos generales en comandos-Git.docx
</commit_message>
<xml_diff>
--- a/comandos-Git.docx
+++ b/comandos-Git.docx
@@ -198,7 +198,14 @@
     <w:p>
       <w:r>
         <w:tab/>
-        <w:t xml:space="preserve">git </w:t>
+      </w:r>
+      <w:proofErr w:type="spellStart"/>
+      <w:r>
+        <w:t>git</w:t>
+      </w:r>
+      <w:proofErr w:type="spellEnd"/>
+      <w:r>
+        <w:t xml:space="preserve"> </w:t>
       </w:r>
       <w:proofErr w:type="spellStart"/>
       <w:r>
@@ -312,7 +319,116 @@
       </w:r>
       <w:proofErr w:type="spellEnd"/>
     </w:p>
-    <w:p>
+    <w:p/>
+    <w:p>
+      <w:r>
+        <w:t>Pasos Generales</w:t>
+      </w:r>
+    </w:p>
+    <w:p>
+      <w:pPr>
+        <w:pStyle w:val="Prrafodelista"/>
+        <w:numPr>
+          <w:ilvl w:val="0"/>
+          <w:numId w:val="1"/>
+        </w:numPr>
+      </w:pPr>
+      <w:r>
+        <w:t xml:space="preserve">Crearse una cuenta en </w:t>
+      </w:r>
+      <w:proofErr w:type="spellStart"/>
+      <w:r>
+        <w:t>Github</w:t>
+      </w:r>
+      <w:proofErr w:type="spellEnd"/>
+    </w:p>
+    <w:p>
+      <w:pPr>
+        <w:pStyle w:val="Prrafodelista"/>
+        <w:numPr>
+          <w:ilvl w:val="0"/>
+          <w:numId w:val="1"/>
+        </w:numPr>
+      </w:pPr>
+      <w:r>
+        <w:t>Inicializar el repositorio local</w:t>
+      </w:r>
+    </w:p>
+    <w:p>
+      <w:pPr>
+        <w:pStyle w:val="Prrafodelista"/>
+        <w:numPr>
+          <w:ilvl w:val="0"/>
+          <w:numId w:val="1"/>
+        </w:numPr>
+      </w:pPr>
+      <w:r>
+        <w:t>Añadir el archivo .</w:t>
+      </w:r>
+      <w:proofErr w:type="spellStart"/>
+      <w:r>
+        <w:t>gitignore</w:t>
+      </w:r>
+      <w:proofErr w:type="spellEnd"/>
+    </w:p>
+    <w:p>
+      <w:pPr>
+        <w:pStyle w:val="Prrafodelista"/>
+        <w:numPr>
+          <w:ilvl w:val="0"/>
+          <w:numId w:val="1"/>
+        </w:numPr>
+      </w:pPr>
+      <w:r>
+        <w:t xml:space="preserve">Hacer aunque sea un </w:t>
+      </w:r>
+      <w:proofErr w:type="spellStart"/>
+      <w:r>
+        <w:t>commit</w:t>
+      </w:r>
+      <w:proofErr w:type="spellEnd"/>
+    </w:p>
+    <w:p>
+      <w:pPr>
+        <w:pStyle w:val="Prrafodelista"/>
+        <w:numPr>
+          <w:ilvl w:val="0"/>
+          <w:numId w:val="1"/>
+        </w:numPr>
+      </w:pPr>
+      <w:r>
+        <w:t xml:space="preserve">Crear un repositorio en </w:t>
+      </w:r>
+      <w:proofErr w:type="spellStart"/>
+      <w:r>
+        <w:t>Github</w:t>
+      </w:r>
+      <w:proofErr w:type="spellEnd"/>
+    </w:p>
+    <w:p>
+      <w:pPr>
+        <w:pStyle w:val="Prrafodelista"/>
+        <w:numPr>
+          <w:ilvl w:val="0"/>
+          <w:numId w:val="1"/>
+        </w:numPr>
+      </w:pPr>
+      <w:r>
+        <w:lastRenderedPageBreak/>
+        <w:t>Adicionar la dirección remota “URL” a donde se subirá el proyecto</w:t>
+      </w:r>
+    </w:p>
+    <w:p>
+      <w:pPr>
+        <w:pStyle w:val="Prrafodelista"/>
+        <w:numPr>
+          <w:ilvl w:val="0"/>
+          <w:numId w:val="1"/>
+        </w:numPr>
+      </w:pPr>
+      <w:r>
+        <w:t>Subir el repositorio a Github</w:t>
+      </w:r>
       <w:bookmarkStart w:id="0" w:name="_GoBack"/>
       <w:bookmarkEnd w:id="0"/>
     </w:p>
@@ -324,6 +440,103 @@
     </w:sectPr>
   </w:body>
 </w:document>
+</file>
+
+<file path=word/numbering.xml><?xml version="1.0" encoding="utf-8"?>
+<w:numbering xmlns:wpc="http://schemas.microsoft.com/office/word/2010/wordprocessingCanvas" xmlns:mc="http://schemas.openxmlformats.org/markup-compatibility/2006" xmlns:o="urn:schemas-microsoft-com:office:office" xmlns:r="http://schemas.openxmlformats.org/officeDocument/2006/relationships" xmlns:m="http://schemas.openxmlformats.org/officeDocument/2006/math" xmlns:v="urn:schemas-microsoft-com:vml" xmlns:wp14="http://schemas.microsoft.com/office/word/2010/wordprocessingDrawing" xmlns:wp="http://schemas.openxmlformats.org/drawingml/2006/wordprocessingDrawing" xmlns:w10="urn:schemas-microsoft-com:office:word" xmlns:w="http://schemas.openxmlformats.org/wordprocessingml/2006/main" xmlns:w14="http://schemas.microsoft.com/office/word/2010/wordml" xmlns:w15="http://schemas.microsoft.com/office/word/2012/wordml" xmlns:wpg="http://schemas.microsoft.com/office/word/2010/wordprocessingGroup" xmlns:wpi="http://schemas.microsoft.com/office/word/2010/wordprocessingInk" xmlns:wne="http://schemas.microsoft.com/office/word/2006/wordml" xmlns:wps="http://schemas.microsoft.com/office/word/2010/wordprocessingShape" mc:Ignorable="w14 w15 wp14">
+  <w:abstractNum w:abstractNumId="0">
+    <w:nsid w:val="26DA38E2"/>
+    <w:multiLevelType w:val="hybridMultilevel"/>
+    <w:tmpl w:val="7BD66074"/>
+    <w:lvl w:ilvl="0" w:tplc="C5FCE73C">
+      <w:start w:val="1"/>
+      <w:numFmt w:val="decimal"/>
+      <w:lvlText w:val="%1."/>
+      <w:lvlJc w:val="left"/>
+      <w:pPr>
+        <w:ind w:left="1069" w:hanging="360"/>
+      </w:pPr>
+      <w:rPr>
+        <w:rFonts w:hint="default"/>
+      </w:rPr>
+    </w:lvl>
+    <w:lvl w:ilvl="1" w:tplc="2C0A0019" w:tentative="1">
+      <w:start w:val="1"/>
+      <w:numFmt w:val="lowerLetter"/>
+      <w:lvlText w:val="%2."/>
+      <w:lvlJc w:val="left"/>
+      <w:pPr>
+        <w:ind w:left="1789" w:hanging="360"/>
+      </w:pPr>
+    </w:lvl>
+    <w:lvl w:ilvl="2" w:tplc="2C0A001B" w:tentative="1">
+      <w:start w:val="1"/>
+      <w:numFmt w:val="lowerRoman"/>
+      <w:lvlText w:val="%3."/>
+      <w:lvlJc w:val="right"/>
+      <w:pPr>
+        <w:ind w:left="2509" w:hanging="180"/>
+      </w:pPr>
+    </w:lvl>
+    <w:lvl w:ilvl="3" w:tplc="2C0A000F" w:tentative="1">
+      <w:start w:val="1"/>
+      <w:numFmt w:val="decimal"/>
+      <w:lvlText w:val="%4."/>
+      <w:lvlJc w:val="left"/>
+      <w:pPr>
+        <w:ind w:left="3229" w:hanging="360"/>
+      </w:pPr>
+    </w:lvl>
+    <w:lvl w:ilvl="4" w:tplc="2C0A0019" w:tentative="1">
+      <w:start w:val="1"/>
+      <w:numFmt w:val="lowerLetter"/>
+      <w:lvlText w:val="%5."/>
+      <w:lvlJc w:val="left"/>
+      <w:pPr>
+        <w:ind w:left="3949" w:hanging="360"/>
+      </w:pPr>
+    </w:lvl>
+    <w:lvl w:ilvl="5" w:tplc="2C0A001B" w:tentative="1">
+      <w:start w:val="1"/>
+      <w:numFmt w:val="lowerRoman"/>
+      <w:lvlText w:val="%6."/>
+      <w:lvlJc w:val="right"/>
+      <w:pPr>
+        <w:ind w:left="4669" w:hanging="180"/>
+      </w:pPr>
+    </w:lvl>
+    <w:lvl w:ilvl="6" w:tplc="2C0A000F" w:tentative="1">
+      <w:start w:val="1"/>
+      <w:numFmt w:val="decimal"/>
+      <w:lvlText w:val="%7."/>
+      <w:lvlJc w:val="left"/>
+      <w:pPr>
+        <w:ind w:left="5389" w:hanging="360"/>
+      </w:pPr>
+    </w:lvl>
+    <w:lvl w:ilvl="7" w:tplc="2C0A0019" w:tentative="1">
+      <w:start w:val="1"/>
+      <w:numFmt w:val="lowerLetter"/>
+      <w:lvlText w:val="%8."/>
+      <w:lvlJc w:val="left"/>
+      <w:pPr>
+        <w:ind w:left="6109" w:hanging="360"/>
+      </w:pPr>
+    </w:lvl>
+    <w:lvl w:ilvl="8" w:tplc="2C0A001B" w:tentative="1">
+      <w:start w:val="1"/>
+      <w:numFmt w:val="lowerRoman"/>
+      <w:lvlText w:val="%9."/>
+      <w:lvlJc w:val="right"/>
+      <w:pPr>
+        <w:ind w:left="6829" w:hanging="180"/>
+      </w:pPr>
+    </w:lvl>
+  </w:abstractNum>
+  <w:num w:numId="1">
+    <w:abstractNumId w:val="0"/>
+  </w:num>
+</w:numbering>
 </file>
 
 <file path=word/styles.xml><?xml version="1.0" encoding="utf-8"?>
@@ -749,6 +962,17 @@
     <w:semiHidden/>
     <w:unhideWhenUsed/>
   </w:style>
+  <w:style w:type="paragraph" w:styleId="Prrafodelista">
+    <w:name w:val="List Paragraph"/>
+    <w:basedOn w:val="Normal"/>
+    <w:uiPriority w:val="34"/>
+    <w:qFormat/>
+    <w:rsid w:val="006802D3"/>
+    <w:pPr>
+      <w:ind w:left="720"/>
+      <w:contextualSpacing/>
+    </w:pPr>
+  </w:style>
 </w:styles>
 </file>
 

</xml_diff>

<commit_message>
comandos remotos en comandos-Git.docs
</commit_message>
<xml_diff>
--- a/comandos-Git.docx
+++ b/comandos-Git.docx
@@ -427,10 +427,159 @@
         </w:numPr>
       </w:pPr>
       <w:r>
-        <w:t>Subir el repositorio a Github</w:t>
+        <w:t xml:space="preserve">Subir el repositorio a </w:t>
+      </w:r>
+      <w:proofErr w:type="spellStart"/>
+      <w:r>
+        <w:t>Github</w:t>
+      </w:r>
+      <w:proofErr w:type="spellEnd"/>
+    </w:p>
+    <w:p/>
+    <w:p>
+      <w:r>
+        <w:t>Adicionar la dirección del repositorio remoto</w:t>
+      </w:r>
+    </w:p>
+    <w:p>
+      <w:r>
+        <w:tab/>
+      </w:r>
+      <w:proofErr w:type="spellStart"/>
+      <w:proofErr w:type="gramStart"/>
+      <w:r>
+        <w:t>git</w:t>
+      </w:r>
+      <w:proofErr w:type="spellEnd"/>
+      <w:proofErr w:type="gramEnd"/>
+      <w:r>
+        <w:t xml:space="preserve"> </w:t>
+      </w:r>
+      <w:proofErr w:type="spellStart"/>
+      <w:r>
+        <w:t>remote</w:t>
+      </w:r>
+      <w:proofErr w:type="spellEnd"/>
+      <w:r>
+        <w:t xml:space="preserve"> </w:t>
+      </w:r>
+      <w:proofErr w:type="spellStart"/>
+      <w:r>
+        <w:t>add</w:t>
+      </w:r>
+      <w:proofErr w:type="spellEnd"/>
+      <w:r>
+        <w:t xml:space="preserve"> </w:t>
+      </w:r>
+      <w:proofErr w:type="spellStart"/>
+      <w:r>
+        <w:t>origin</w:t>
+      </w:r>
+      <w:proofErr w:type="spellEnd"/>
+      <w:r>
+        <w:t xml:space="preserve"> </w:t>
+      </w:r>
+      <w:proofErr w:type="spellStart"/>
+      <w:r>
+        <w:t>dirección_remota</w:t>
+      </w:r>
+      <w:proofErr w:type="spellEnd"/>
+    </w:p>
+    <w:p>
+      <w:r>
+        <w:t xml:space="preserve">Subir un </w:t>
+      </w:r>
+      <w:proofErr w:type="spellStart"/>
+      <w:r>
+        <w:t>branche</w:t>
+      </w:r>
+      <w:proofErr w:type="spellEnd"/>
+      <w:r>
+        <w:t xml:space="preserve"> al repositorio remoto</w:t>
+      </w:r>
+    </w:p>
+    <w:p>
+      <w:r>
+        <w:tab/>
+      </w:r>
+      <w:proofErr w:type="spellStart"/>
+      <w:proofErr w:type="gramStart"/>
+      <w:r>
+        <w:t>git</w:t>
+      </w:r>
+      <w:proofErr w:type="spellEnd"/>
+      <w:proofErr w:type="gramEnd"/>
+      <w:r>
+        <w:t xml:space="preserve"> </w:t>
+      </w:r>
+      <w:proofErr w:type="spellStart"/>
+      <w:r>
+        <w:t>push</w:t>
+      </w:r>
+      <w:proofErr w:type="spellEnd"/>
+      <w:r>
+        <w:t xml:space="preserve"> </w:t>
+      </w:r>
+      <w:proofErr w:type="spellStart"/>
+      <w:r>
+        <w:t>origin</w:t>
+      </w:r>
+      <w:proofErr w:type="spellEnd"/>
+      <w:r>
+        <w:t xml:space="preserve"> </w:t>
+      </w:r>
+      <w:proofErr w:type="spellStart"/>
+      <w:r>
+        <w:t>nombre_branch</w:t>
+      </w:r>
+      <w:proofErr w:type="spellEnd"/>
+    </w:p>
+    <w:p>
+      <w:r>
+        <w:t xml:space="preserve">Traer un </w:t>
+      </w:r>
+      <w:proofErr w:type="spellStart"/>
+      <w:r>
+        <w:t>branch</w:t>
+      </w:r>
+      <w:proofErr w:type="spellEnd"/>
+      <w:r>
+        <w:t xml:space="preserve"> del repositorio remoto</w:t>
+      </w:r>
+    </w:p>
+    <w:p>
+      <w:r>
+        <w:tab/>
+      </w:r>
+      <w:proofErr w:type="spellStart"/>
+      <w:r>
+        <w:t>git</w:t>
+      </w:r>
+      <w:proofErr w:type="spellEnd"/>
+      <w:r>
+        <w:t xml:space="preserve"> </w:t>
+      </w:r>
+      <w:proofErr w:type="spellStart"/>
+      <w:r>
+        <w:t>pull</w:t>
+      </w:r>
+      <w:proofErr w:type="spellEnd"/>
+      <w:r>
+        <w:t xml:space="preserve"> </w:t>
+      </w:r>
+      <w:proofErr w:type="spellStart"/>
+      <w:r>
+        <w:t>origin</w:t>
+      </w:r>
+      <w:proofErr w:type="spellEnd"/>
+      <w:r>
+        <w:t xml:space="preserve"> nombre_branch</w:t>
       </w:r>
       <w:bookmarkStart w:id="0" w:name="_GoBack"/>
       <w:bookmarkEnd w:id="0"/>
+      <w:r>
+        <w:t xml:space="preserve"> </w:t>
+      </w:r>
     </w:p>
     <w:sectPr>
       <w:pgSz w:w="12240" w:h="15840"/>

</xml_diff>